<commit_message>
Update sequence diagram and delete some function
</commit_message>
<xml_diff>
--- a/Lab1.2/ActivityDiagram/codeUML-activitydiagram.docx
+++ b/Lab1.2/ActivityDiagram/codeUML-activitydiagram.docx
@@ -3697,6 +3697,1271 @@
         <w:lastRenderedPageBreak/>
         <w:t>@enduml</w:t>
       </w:r>
+    </w:p>
+    <w:p>
+      <w:pPr>
+        <w:rPr>
+          <w:b/>
+          <w:bCs/>
+        </w:rPr>
+      </w:pPr>
+      <w:r>
+        <w:rPr>
+          <w:b/>
+          <w:bCs/>
+        </w:rPr>
+        <w:t>CRUD inventory</w:t>
+      </w:r>
+    </w:p>
+    <w:p>
+      <w:pPr>
+        <w:shd w:val="clear" w:color="auto" w:fill="1E1E1E"/>
+        <w:spacing w:after="0" w:line="285" w:lineRule="atLeast"/>
+        <w:rPr>
+          <w:rFonts w:ascii="Consolas" w:eastAsia="Times New Roman" w:hAnsi="Consolas" w:cs="Times New Roman"/>
+          <w:color w:val="D4D4D4"/>
+          <w:sz w:val="21"/>
+          <w:szCs w:val="21"/>
+        </w:rPr>
+      </w:pPr>
+      <w:r>
+        <w:rPr>
+          <w:rFonts w:ascii="Consolas" w:eastAsia="Times New Roman" w:hAnsi="Consolas" w:cs="Times New Roman"/>
+          <w:color w:val="C586C0"/>
+          <w:sz w:val="21"/>
+          <w:szCs w:val="21"/>
+        </w:rPr>
+        <w:t>@startuml</w:t>
+      </w:r>
+    </w:p>
+    <w:p>
+      <w:pPr>
+        <w:shd w:val="clear" w:color="auto" w:fill="1E1E1E"/>
+        <w:spacing w:after="0" w:line="285" w:lineRule="atLeast"/>
+        <w:rPr>
+          <w:rFonts w:ascii="Consolas" w:eastAsia="Times New Roman" w:hAnsi="Consolas" w:cs="Times New Roman"/>
+          <w:color w:val="D4D4D4"/>
+          <w:sz w:val="21"/>
+          <w:szCs w:val="21"/>
+        </w:rPr>
+      </w:pPr>
+      <w:r>
+        <w:rPr>
+          <w:rFonts w:ascii="Consolas" w:eastAsia="Times New Roman" w:hAnsi="Consolas" w:cs="Times New Roman"/>
+          <w:color w:val="D4D4D4"/>
+          <w:sz w:val="21"/>
+          <w:szCs w:val="21"/>
+        </w:rPr>
+        <w:t>|</w:t>
+      </w:r>
+      <w:r>
+        <w:rPr>
+          <w:rFonts w:ascii="Consolas" w:eastAsia="Times New Roman" w:hAnsi="Consolas" w:cs="Times New Roman"/>
+          <w:color w:val="9CDCFE"/>
+          <w:sz w:val="21"/>
+          <w:szCs w:val="21"/>
+        </w:rPr>
+        <w:t>Healthcare</w:t>
+      </w:r>
+      <w:r>
+        <w:rPr>
+          <w:rFonts w:ascii="Consolas" w:eastAsia="Times New Roman" w:hAnsi="Consolas" w:cs="Times New Roman"/>
+          <w:color w:val="D4D4D4"/>
+          <w:sz w:val="21"/>
+          <w:szCs w:val="21"/>
+        </w:rPr>
+        <w:t xml:space="preserve"> </w:t>
+      </w:r>
+      <w:r>
+        <w:rPr>
+          <w:rFonts w:ascii="Consolas" w:eastAsia="Times New Roman" w:hAnsi="Consolas" w:cs="Times New Roman"/>
+          <w:color w:val="9CDCFE"/>
+          <w:sz w:val="21"/>
+          <w:szCs w:val="21"/>
+        </w:rPr>
+        <w:t>Staff</w:t>
+      </w:r>
+      <w:r>
+        <w:rPr>
+          <w:rFonts w:ascii="Consolas" w:eastAsia="Times New Roman" w:hAnsi="Consolas" w:cs="Times New Roman"/>
+          <w:color w:val="D4D4D4"/>
+          <w:sz w:val="21"/>
+          <w:szCs w:val="21"/>
+        </w:rPr>
+        <w:t>|</w:t>
+      </w:r>
+    </w:p>
+    <w:p>
+      <w:pPr>
+        <w:shd w:val="clear" w:color="auto" w:fill="1E1E1E"/>
+        <w:spacing w:after="0" w:line="285" w:lineRule="atLeast"/>
+        <w:rPr>
+          <w:rFonts w:ascii="Consolas" w:eastAsia="Times New Roman" w:hAnsi="Consolas" w:cs="Times New Roman"/>
+          <w:color w:val="D4D4D4"/>
+          <w:sz w:val="21"/>
+          <w:szCs w:val="21"/>
+        </w:rPr>
+      </w:pPr>
+      <w:r>
+        <w:rPr>
+          <w:rFonts w:ascii="Consolas" w:eastAsia="Times New Roman" w:hAnsi="Consolas" w:cs="Times New Roman"/>
+          <w:color w:val="569CD6"/>
+          <w:sz w:val="21"/>
+          <w:szCs w:val="21"/>
+        </w:rPr>
+        <w:t>start</w:t>
+      </w:r>
+    </w:p>
+    <w:p>
+      <w:pPr>
+        <w:shd w:val="clear" w:color="auto" w:fill="1E1E1E"/>
+        <w:spacing w:after="0" w:line="285" w:lineRule="atLeast"/>
+        <w:rPr>
+          <w:rFonts w:ascii="Consolas" w:eastAsia="Times New Roman" w:hAnsi="Consolas" w:cs="Times New Roman"/>
+          <w:color w:val="D4D4D4"/>
+          <w:sz w:val="21"/>
+          <w:szCs w:val="21"/>
+        </w:rPr>
+      </w:pPr>
+      <w:r>
+        <w:rPr>
+          <w:rFonts w:ascii="Consolas" w:eastAsia="Times New Roman" w:hAnsi="Consolas" w:cs="Times New Roman"/>
+          <w:color w:val="9CDCFE"/>
+          <w:sz w:val="21"/>
+          <w:szCs w:val="21"/>
+        </w:rPr>
+        <w:t>:Logs in;</w:t>
+      </w:r>
+    </w:p>
+    <w:p>
+      <w:pPr>
+        <w:shd w:val="clear" w:color="auto" w:fill="1E1E1E"/>
+        <w:spacing w:after="0" w:line="285" w:lineRule="atLeast"/>
+        <w:rPr>
+          <w:rFonts w:ascii="Consolas" w:eastAsia="Times New Roman" w:hAnsi="Consolas" w:cs="Times New Roman"/>
+          <w:color w:val="D4D4D4"/>
+          <w:sz w:val="21"/>
+          <w:szCs w:val="21"/>
+        </w:rPr>
+      </w:pPr>
+    </w:p>
+    <w:p>
+      <w:pPr>
+        <w:shd w:val="clear" w:color="auto" w:fill="1E1E1E"/>
+        <w:spacing w:after="0" w:line="285" w:lineRule="atLeast"/>
+        <w:rPr>
+          <w:rFonts w:ascii="Consolas" w:eastAsia="Times New Roman" w:hAnsi="Consolas" w:cs="Times New Roman"/>
+          <w:color w:val="D4D4D4"/>
+          <w:sz w:val="21"/>
+          <w:szCs w:val="21"/>
+        </w:rPr>
+      </w:pPr>
+      <w:r>
+        <w:rPr>
+          <w:rFonts w:ascii="Consolas" w:eastAsia="Times New Roman" w:hAnsi="Consolas" w:cs="Times New Roman"/>
+          <w:color w:val="569CD6"/>
+          <w:sz w:val="21"/>
+          <w:szCs w:val="21"/>
+        </w:rPr>
+        <w:t>if</w:t>
+      </w:r>
+      <w:r>
+        <w:rPr>
+          <w:rFonts w:ascii="Consolas" w:eastAsia="Times New Roman" w:hAnsi="Consolas" w:cs="Times New Roman"/>
+          <w:color w:val="D4D4D4"/>
+          <w:sz w:val="21"/>
+          <w:szCs w:val="21"/>
+        </w:rPr>
+        <w:t xml:space="preserve"> (</w:t>
+      </w:r>
+      <w:r>
+        <w:rPr>
+          <w:rFonts w:ascii="Consolas" w:eastAsia="Times New Roman" w:hAnsi="Consolas" w:cs="Times New Roman"/>
+          <w:color w:val="CE9178"/>
+          <w:sz w:val="21"/>
+          <w:szCs w:val="21"/>
+        </w:rPr>
+        <w:t>Authentication and Permissions are valid?</w:t>
+      </w:r>
+      <w:r>
+        <w:rPr>
+          <w:rFonts w:ascii="Consolas" w:eastAsia="Times New Roman" w:hAnsi="Consolas" w:cs="Times New Roman"/>
+          <w:color w:val="D4D4D4"/>
+          <w:sz w:val="21"/>
+          <w:szCs w:val="21"/>
+        </w:rPr>
+        <w:t xml:space="preserve">) </w:t>
+      </w:r>
+      <w:r>
+        <w:rPr>
+          <w:rFonts w:ascii="Consolas" w:eastAsia="Times New Roman" w:hAnsi="Consolas" w:cs="Times New Roman"/>
+          <w:color w:val="569CD6"/>
+          <w:sz w:val="21"/>
+          <w:szCs w:val="21"/>
+        </w:rPr>
+        <w:t>then</w:t>
+      </w:r>
+      <w:r>
+        <w:rPr>
+          <w:rFonts w:ascii="Consolas" w:eastAsia="Times New Roman" w:hAnsi="Consolas" w:cs="Times New Roman"/>
+          <w:color w:val="D4D4D4"/>
+          <w:sz w:val="21"/>
+          <w:szCs w:val="21"/>
+        </w:rPr>
+        <w:t xml:space="preserve"> (yes)</w:t>
+      </w:r>
+    </w:p>
+    <w:p>
+      <w:pPr>
+        <w:shd w:val="clear" w:color="auto" w:fill="1E1E1E"/>
+        <w:spacing w:after="0" w:line="285" w:lineRule="atLeast"/>
+        <w:rPr>
+          <w:rFonts w:ascii="Consolas" w:eastAsia="Times New Roman" w:hAnsi="Consolas" w:cs="Times New Roman"/>
+          <w:color w:val="D4D4D4"/>
+          <w:sz w:val="21"/>
+          <w:szCs w:val="21"/>
+        </w:rPr>
+      </w:pPr>
+      <w:r>
+        <w:rPr>
+          <w:rFonts w:ascii="Consolas" w:eastAsia="Times New Roman" w:hAnsi="Consolas" w:cs="Times New Roman"/>
+          <w:color w:val="9CDCFE"/>
+          <w:sz w:val="21"/>
+          <w:szCs w:val="21"/>
+        </w:rPr>
+        <w:t>  :Selects CRUD operation;</w:t>
+      </w:r>
+    </w:p>
+    <w:p>
+      <w:pPr>
+        <w:shd w:val="clear" w:color="auto" w:fill="1E1E1E"/>
+        <w:spacing w:after="0" w:line="285" w:lineRule="atLeast"/>
+        <w:rPr>
+          <w:rFonts w:ascii="Consolas" w:eastAsia="Times New Roman" w:hAnsi="Consolas" w:cs="Times New Roman"/>
+          <w:color w:val="D4D4D4"/>
+          <w:sz w:val="21"/>
+          <w:szCs w:val="21"/>
+        </w:rPr>
+      </w:pPr>
+      <w:r>
+        <w:rPr>
+          <w:rFonts w:ascii="Consolas" w:eastAsia="Times New Roman" w:hAnsi="Consolas" w:cs="Times New Roman"/>
+          <w:color w:val="D4D4D4"/>
+          <w:sz w:val="21"/>
+          <w:szCs w:val="21"/>
+        </w:rPr>
+        <w:t xml:space="preserve">  </w:t>
+      </w:r>
+      <w:r>
+        <w:rPr>
+          <w:rFonts w:ascii="Consolas" w:eastAsia="Times New Roman" w:hAnsi="Consolas" w:cs="Times New Roman"/>
+          <w:color w:val="569CD6"/>
+          <w:sz w:val="21"/>
+          <w:szCs w:val="21"/>
+        </w:rPr>
+        <w:t>if</w:t>
+      </w:r>
+      <w:r>
+        <w:rPr>
+          <w:rFonts w:ascii="Consolas" w:eastAsia="Times New Roman" w:hAnsi="Consolas" w:cs="Times New Roman"/>
+          <w:color w:val="D4D4D4"/>
+          <w:sz w:val="21"/>
+          <w:szCs w:val="21"/>
+        </w:rPr>
+        <w:t xml:space="preserve"> (</w:t>
+      </w:r>
+      <w:r>
+        <w:rPr>
+          <w:rFonts w:ascii="Consolas" w:eastAsia="Times New Roman" w:hAnsi="Consolas" w:cs="Times New Roman"/>
+          <w:color w:val="CE9178"/>
+          <w:sz w:val="21"/>
+          <w:szCs w:val="21"/>
+        </w:rPr>
+        <w:t>Operation is Create</w:t>
+      </w:r>
+      <w:r>
+        <w:rPr>
+          <w:rFonts w:ascii="Consolas" w:eastAsia="Times New Roman" w:hAnsi="Consolas" w:cs="Times New Roman"/>
+          <w:color w:val="D4D4D4"/>
+          <w:sz w:val="21"/>
+          <w:szCs w:val="21"/>
+        </w:rPr>
+        <w:t xml:space="preserve">) </w:t>
+      </w:r>
+      <w:r>
+        <w:rPr>
+          <w:rFonts w:ascii="Consolas" w:eastAsia="Times New Roman" w:hAnsi="Consolas" w:cs="Times New Roman"/>
+          <w:color w:val="569CD6"/>
+          <w:sz w:val="21"/>
+          <w:szCs w:val="21"/>
+        </w:rPr>
+        <w:t>then</w:t>
+      </w:r>
+      <w:r>
+        <w:rPr>
+          <w:rFonts w:ascii="Consolas" w:eastAsia="Times New Roman" w:hAnsi="Consolas" w:cs="Times New Roman"/>
+          <w:color w:val="D4D4D4"/>
+          <w:sz w:val="21"/>
+          <w:szCs w:val="21"/>
+        </w:rPr>
+        <w:t xml:space="preserve"> (yes)</w:t>
+      </w:r>
+    </w:p>
+    <w:p>
+      <w:pPr>
+        <w:shd w:val="clear" w:color="auto" w:fill="1E1E1E"/>
+        <w:spacing w:after="0" w:line="285" w:lineRule="atLeast"/>
+        <w:rPr>
+          <w:rFonts w:ascii="Consolas" w:eastAsia="Times New Roman" w:hAnsi="Consolas" w:cs="Times New Roman"/>
+          <w:color w:val="D4D4D4"/>
+          <w:sz w:val="21"/>
+          <w:szCs w:val="21"/>
+        </w:rPr>
+      </w:pPr>
+      <w:r>
+        <w:rPr>
+          <w:rFonts w:ascii="Consolas" w:eastAsia="Times New Roman" w:hAnsi="Consolas" w:cs="Times New Roman"/>
+          <w:color w:val="9CDCFE"/>
+          <w:sz w:val="21"/>
+          <w:szCs w:val="21"/>
+        </w:rPr>
+        <w:t>    :Enters new inventory details;</w:t>
+      </w:r>
+    </w:p>
+    <w:p>
+      <w:pPr>
+        <w:shd w:val="clear" w:color="auto" w:fill="1E1E1E"/>
+        <w:spacing w:after="0" w:line="285" w:lineRule="atLeast"/>
+        <w:rPr>
+          <w:rFonts w:ascii="Consolas" w:eastAsia="Times New Roman" w:hAnsi="Consolas" w:cs="Times New Roman"/>
+          <w:color w:val="D4D4D4"/>
+          <w:sz w:val="21"/>
+          <w:szCs w:val="21"/>
+        </w:rPr>
+      </w:pPr>
+      <w:r>
+        <w:rPr>
+          <w:rFonts w:ascii="Consolas" w:eastAsia="Times New Roman" w:hAnsi="Consolas" w:cs="Times New Roman"/>
+          <w:color w:val="9CDCFE"/>
+          <w:sz w:val="21"/>
+          <w:szCs w:val="21"/>
+        </w:rPr>
+        <w:t>    :Stores new inventory record;</w:t>
+      </w:r>
+    </w:p>
+    <w:p>
+      <w:pPr>
+        <w:shd w:val="clear" w:color="auto" w:fill="1E1E1E"/>
+        <w:spacing w:after="0" w:line="285" w:lineRule="atLeast"/>
+        <w:rPr>
+          <w:rFonts w:ascii="Consolas" w:eastAsia="Times New Roman" w:hAnsi="Consolas" w:cs="Times New Roman"/>
+          <w:color w:val="D4D4D4"/>
+          <w:sz w:val="21"/>
+          <w:szCs w:val="21"/>
+        </w:rPr>
+      </w:pPr>
+      <w:r>
+        <w:rPr>
+          <w:rFonts w:ascii="Consolas" w:eastAsia="Times New Roman" w:hAnsi="Consolas" w:cs="Times New Roman"/>
+          <w:color w:val="D4D4D4"/>
+          <w:sz w:val="21"/>
+          <w:szCs w:val="21"/>
+        </w:rPr>
+        <w:t xml:space="preserve">  </w:t>
+      </w:r>
+      <w:r>
+        <w:rPr>
+          <w:rFonts w:ascii="Consolas" w:eastAsia="Times New Roman" w:hAnsi="Consolas" w:cs="Times New Roman"/>
+          <w:color w:val="569CD6"/>
+          <w:sz w:val="21"/>
+          <w:szCs w:val="21"/>
+        </w:rPr>
+        <w:t>else</w:t>
+      </w:r>
+      <w:r>
+        <w:rPr>
+          <w:rFonts w:ascii="Consolas" w:eastAsia="Times New Roman" w:hAnsi="Consolas" w:cs="Times New Roman"/>
+          <w:color w:val="D4D4D4"/>
+          <w:sz w:val="21"/>
+          <w:szCs w:val="21"/>
+        </w:rPr>
+        <w:t xml:space="preserve"> (no)</w:t>
+      </w:r>
+    </w:p>
+    <w:p>
+      <w:pPr>
+        <w:shd w:val="clear" w:color="auto" w:fill="1E1E1E"/>
+        <w:spacing w:after="0" w:line="285" w:lineRule="atLeast"/>
+        <w:rPr>
+          <w:rFonts w:ascii="Consolas" w:eastAsia="Times New Roman" w:hAnsi="Consolas" w:cs="Times New Roman"/>
+          <w:color w:val="D4D4D4"/>
+          <w:sz w:val="21"/>
+          <w:szCs w:val="21"/>
+        </w:rPr>
+      </w:pPr>
+      <w:r>
+        <w:rPr>
+          <w:rFonts w:ascii="Consolas" w:eastAsia="Times New Roman" w:hAnsi="Consolas" w:cs="Times New Roman"/>
+          <w:color w:val="D4D4D4"/>
+          <w:sz w:val="21"/>
+          <w:szCs w:val="21"/>
+        </w:rPr>
+        <w:t xml:space="preserve">    </w:t>
+      </w:r>
+      <w:r>
+        <w:rPr>
+          <w:rFonts w:ascii="Consolas" w:eastAsia="Times New Roman" w:hAnsi="Consolas" w:cs="Times New Roman"/>
+          <w:color w:val="569CD6"/>
+          <w:sz w:val="21"/>
+          <w:szCs w:val="21"/>
+        </w:rPr>
+        <w:t>if</w:t>
+      </w:r>
+      <w:r>
+        <w:rPr>
+          <w:rFonts w:ascii="Consolas" w:eastAsia="Times New Roman" w:hAnsi="Consolas" w:cs="Times New Roman"/>
+          <w:color w:val="D4D4D4"/>
+          <w:sz w:val="21"/>
+          <w:szCs w:val="21"/>
+        </w:rPr>
+        <w:t xml:space="preserve"> (</w:t>
+      </w:r>
+      <w:r>
+        <w:rPr>
+          <w:rFonts w:ascii="Consolas" w:eastAsia="Times New Roman" w:hAnsi="Consolas" w:cs="Times New Roman"/>
+          <w:color w:val="CE9178"/>
+          <w:sz w:val="21"/>
+          <w:szCs w:val="21"/>
+        </w:rPr>
+        <w:t>Operation is Read</w:t>
+      </w:r>
+      <w:r>
+        <w:rPr>
+          <w:rFonts w:ascii="Consolas" w:eastAsia="Times New Roman" w:hAnsi="Consolas" w:cs="Times New Roman"/>
+          <w:color w:val="D4D4D4"/>
+          <w:sz w:val="21"/>
+          <w:szCs w:val="21"/>
+        </w:rPr>
+        <w:t xml:space="preserve">) </w:t>
+      </w:r>
+      <w:r>
+        <w:rPr>
+          <w:rFonts w:ascii="Consolas" w:eastAsia="Times New Roman" w:hAnsi="Consolas" w:cs="Times New Roman"/>
+          <w:color w:val="569CD6"/>
+          <w:sz w:val="21"/>
+          <w:szCs w:val="21"/>
+        </w:rPr>
+        <w:t>then</w:t>
+      </w:r>
+      <w:r>
+        <w:rPr>
+          <w:rFonts w:ascii="Consolas" w:eastAsia="Times New Roman" w:hAnsi="Consolas" w:cs="Times New Roman"/>
+          <w:color w:val="D4D4D4"/>
+          <w:sz w:val="21"/>
+          <w:szCs w:val="21"/>
+        </w:rPr>
+        <w:t xml:space="preserve"> (yes)</w:t>
+      </w:r>
+    </w:p>
+    <w:p>
+      <w:pPr>
+        <w:shd w:val="clear" w:color="auto" w:fill="1E1E1E"/>
+        <w:spacing w:after="0" w:line="285" w:lineRule="atLeast"/>
+        <w:rPr>
+          <w:rFonts w:ascii="Consolas" w:eastAsia="Times New Roman" w:hAnsi="Consolas" w:cs="Times New Roman"/>
+          <w:color w:val="D4D4D4"/>
+          <w:sz w:val="21"/>
+          <w:szCs w:val="21"/>
+        </w:rPr>
+      </w:pPr>
+      <w:r>
+        <w:rPr>
+          <w:rFonts w:ascii="Consolas" w:eastAsia="Times New Roman" w:hAnsi="Consolas" w:cs="Times New Roman"/>
+          <w:color w:val="9CDCFE"/>
+          <w:sz w:val="21"/>
+          <w:szCs w:val="21"/>
+        </w:rPr>
+        <w:t>      :Initiates search or request for inventory information;</w:t>
+      </w:r>
+    </w:p>
+    <w:p>
+      <w:pPr>
+        <w:shd w:val="clear" w:color="auto" w:fill="1E1E1E"/>
+        <w:spacing w:after="0" w:line="285" w:lineRule="atLeast"/>
+        <w:rPr>
+          <w:rFonts w:ascii="Consolas" w:eastAsia="Times New Roman" w:hAnsi="Consolas" w:cs="Times New Roman"/>
+          <w:color w:val="D4D4D4"/>
+          <w:sz w:val="21"/>
+          <w:szCs w:val="21"/>
+        </w:rPr>
+      </w:pPr>
+      <w:r>
+        <w:rPr>
+          <w:rFonts w:ascii="Consolas" w:eastAsia="Times New Roman" w:hAnsi="Consolas" w:cs="Times New Roman"/>
+          <w:color w:val="9CDCFE"/>
+          <w:sz w:val="21"/>
+          <w:szCs w:val="21"/>
+        </w:rPr>
+        <w:t>      :Retrieves and displays inventory information;</w:t>
+      </w:r>
+    </w:p>
+    <w:p>
+      <w:pPr>
+        <w:shd w:val="clear" w:color="auto" w:fill="1E1E1E"/>
+        <w:spacing w:after="0" w:line="285" w:lineRule="atLeast"/>
+        <w:rPr>
+          <w:rFonts w:ascii="Consolas" w:eastAsia="Times New Roman" w:hAnsi="Consolas" w:cs="Times New Roman"/>
+          <w:color w:val="D4D4D4"/>
+          <w:sz w:val="21"/>
+          <w:szCs w:val="21"/>
+        </w:rPr>
+      </w:pPr>
+      <w:r>
+        <w:rPr>
+          <w:rFonts w:ascii="Consolas" w:eastAsia="Times New Roman" w:hAnsi="Consolas" w:cs="Times New Roman"/>
+          <w:color w:val="D4D4D4"/>
+          <w:sz w:val="21"/>
+          <w:szCs w:val="21"/>
+        </w:rPr>
+        <w:t xml:space="preserve">    </w:t>
+      </w:r>
+      <w:r>
+        <w:rPr>
+          <w:rFonts w:ascii="Consolas" w:eastAsia="Times New Roman" w:hAnsi="Consolas" w:cs="Times New Roman"/>
+          <w:color w:val="569CD6"/>
+          <w:sz w:val="21"/>
+          <w:szCs w:val="21"/>
+        </w:rPr>
+        <w:t>else</w:t>
+      </w:r>
+      <w:r>
+        <w:rPr>
+          <w:rFonts w:ascii="Consolas" w:eastAsia="Times New Roman" w:hAnsi="Consolas" w:cs="Times New Roman"/>
+          <w:color w:val="D4D4D4"/>
+          <w:sz w:val="21"/>
+          <w:szCs w:val="21"/>
+        </w:rPr>
+        <w:t xml:space="preserve"> (no)</w:t>
+      </w:r>
+    </w:p>
+    <w:p>
+      <w:pPr>
+        <w:shd w:val="clear" w:color="auto" w:fill="1E1E1E"/>
+        <w:spacing w:after="0" w:line="285" w:lineRule="atLeast"/>
+        <w:rPr>
+          <w:rFonts w:ascii="Consolas" w:eastAsia="Times New Roman" w:hAnsi="Consolas" w:cs="Times New Roman"/>
+          <w:color w:val="D4D4D4"/>
+          <w:sz w:val="21"/>
+          <w:szCs w:val="21"/>
+        </w:rPr>
+      </w:pPr>
+      <w:r>
+        <w:rPr>
+          <w:rFonts w:ascii="Consolas" w:eastAsia="Times New Roman" w:hAnsi="Consolas" w:cs="Times New Roman"/>
+          <w:color w:val="D4D4D4"/>
+          <w:sz w:val="21"/>
+          <w:szCs w:val="21"/>
+        </w:rPr>
+        <w:t xml:space="preserve">      </w:t>
+      </w:r>
+      <w:r>
+        <w:rPr>
+          <w:rFonts w:ascii="Consolas" w:eastAsia="Times New Roman" w:hAnsi="Consolas" w:cs="Times New Roman"/>
+          <w:color w:val="569CD6"/>
+          <w:sz w:val="21"/>
+          <w:szCs w:val="21"/>
+        </w:rPr>
+        <w:t>if</w:t>
+      </w:r>
+      <w:r>
+        <w:rPr>
+          <w:rFonts w:ascii="Consolas" w:eastAsia="Times New Roman" w:hAnsi="Consolas" w:cs="Times New Roman"/>
+          <w:color w:val="D4D4D4"/>
+          <w:sz w:val="21"/>
+          <w:szCs w:val="21"/>
+        </w:rPr>
+        <w:t xml:space="preserve"> (</w:t>
+      </w:r>
+      <w:r>
+        <w:rPr>
+          <w:rFonts w:ascii="Consolas" w:eastAsia="Times New Roman" w:hAnsi="Consolas" w:cs="Times New Roman"/>
+          <w:color w:val="CE9178"/>
+          <w:sz w:val="21"/>
+          <w:szCs w:val="21"/>
+        </w:rPr>
+        <w:t>Operation is Update</w:t>
+      </w:r>
+      <w:r>
+        <w:rPr>
+          <w:rFonts w:ascii="Consolas" w:eastAsia="Times New Roman" w:hAnsi="Consolas" w:cs="Times New Roman"/>
+          <w:color w:val="D4D4D4"/>
+          <w:sz w:val="21"/>
+          <w:szCs w:val="21"/>
+        </w:rPr>
+        <w:t xml:space="preserve">) </w:t>
+      </w:r>
+      <w:r>
+        <w:rPr>
+          <w:rFonts w:ascii="Consolas" w:eastAsia="Times New Roman" w:hAnsi="Consolas" w:cs="Times New Roman"/>
+          <w:color w:val="569CD6"/>
+          <w:sz w:val="21"/>
+          <w:szCs w:val="21"/>
+        </w:rPr>
+        <w:t>then</w:t>
+      </w:r>
+      <w:r>
+        <w:rPr>
+          <w:rFonts w:ascii="Consolas" w:eastAsia="Times New Roman" w:hAnsi="Consolas" w:cs="Times New Roman"/>
+          <w:color w:val="D4D4D4"/>
+          <w:sz w:val="21"/>
+          <w:szCs w:val="21"/>
+        </w:rPr>
+        <w:t xml:space="preserve"> (yes)</w:t>
+      </w:r>
+    </w:p>
+    <w:p>
+      <w:pPr>
+        <w:shd w:val="clear" w:color="auto" w:fill="1E1E1E"/>
+        <w:spacing w:after="0" w:line="285" w:lineRule="atLeast"/>
+        <w:rPr>
+          <w:rFonts w:ascii="Consolas" w:eastAsia="Times New Roman" w:hAnsi="Consolas" w:cs="Times New Roman"/>
+          <w:color w:val="D4D4D4"/>
+          <w:sz w:val="21"/>
+          <w:szCs w:val="21"/>
+        </w:rPr>
+      </w:pPr>
+      <w:r>
+        <w:rPr>
+          <w:rFonts w:ascii="Consolas" w:eastAsia="Times New Roman" w:hAnsi="Consolas" w:cs="Times New Roman"/>
+          <w:color w:val="9CDCFE"/>
+          <w:sz w:val="21"/>
+          <w:szCs w:val="21"/>
+        </w:rPr>
+        <w:t>        :Searches for existing inventory record;</w:t>
+      </w:r>
+    </w:p>
+    <w:p>
+      <w:pPr>
+        <w:shd w:val="clear" w:color="auto" w:fill="1E1E1E"/>
+        <w:spacing w:after="0" w:line="285" w:lineRule="atLeast"/>
+        <w:rPr>
+          <w:rFonts w:ascii="Consolas" w:eastAsia="Times New Roman" w:hAnsi="Consolas" w:cs="Times New Roman"/>
+          <w:color w:val="D4D4D4"/>
+          <w:sz w:val="21"/>
+          <w:szCs w:val="21"/>
+        </w:rPr>
+      </w:pPr>
+      <w:r>
+        <w:rPr>
+          <w:rFonts w:ascii="Consolas" w:eastAsia="Times New Roman" w:hAnsi="Consolas" w:cs="Times New Roman"/>
+          <w:color w:val="9CDCFE"/>
+          <w:sz w:val="21"/>
+          <w:szCs w:val="21"/>
+        </w:rPr>
+        <w:t>        :Updates inventory information;</w:t>
+      </w:r>
+    </w:p>
+    <w:p>
+      <w:pPr>
+        <w:shd w:val="clear" w:color="auto" w:fill="1E1E1E"/>
+        <w:spacing w:after="0" w:line="285" w:lineRule="atLeast"/>
+        <w:rPr>
+          <w:rFonts w:ascii="Consolas" w:eastAsia="Times New Roman" w:hAnsi="Consolas" w:cs="Times New Roman"/>
+          <w:color w:val="D4D4D4"/>
+          <w:sz w:val="21"/>
+          <w:szCs w:val="21"/>
+        </w:rPr>
+      </w:pPr>
+      <w:r>
+        <w:rPr>
+          <w:rFonts w:ascii="Consolas" w:eastAsia="Times New Roman" w:hAnsi="Consolas" w:cs="Times New Roman"/>
+          <w:color w:val="9CDCFE"/>
+          <w:sz w:val="21"/>
+          <w:szCs w:val="21"/>
+        </w:rPr>
+        <w:t>        :Stores updated inventory information;</w:t>
+      </w:r>
+    </w:p>
+    <w:p>
+      <w:pPr>
+        <w:shd w:val="clear" w:color="auto" w:fill="1E1E1E"/>
+        <w:spacing w:after="0" w:line="285" w:lineRule="atLeast"/>
+        <w:rPr>
+          <w:rFonts w:ascii="Consolas" w:eastAsia="Times New Roman" w:hAnsi="Consolas" w:cs="Times New Roman"/>
+          <w:color w:val="D4D4D4"/>
+          <w:sz w:val="21"/>
+          <w:szCs w:val="21"/>
+        </w:rPr>
+      </w:pPr>
+      <w:r>
+        <w:rPr>
+          <w:rFonts w:ascii="Consolas" w:eastAsia="Times New Roman" w:hAnsi="Consolas" w:cs="Times New Roman"/>
+          <w:color w:val="D4D4D4"/>
+          <w:sz w:val="21"/>
+          <w:szCs w:val="21"/>
+        </w:rPr>
+        <w:t xml:space="preserve">      </w:t>
+      </w:r>
+      <w:r>
+        <w:rPr>
+          <w:rFonts w:ascii="Consolas" w:eastAsia="Times New Roman" w:hAnsi="Consolas" w:cs="Times New Roman"/>
+          <w:color w:val="569CD6"/>
+          <w:sz w:val="21"/>
+          <w:szCs w:val="21"/>
+        </w:rPr>
+        <w:t>else</w:t>
+      </w:r>
+      <w:r>
+        <w:rPr>
+          <w:rFonts w:ascii="Consolas" w:eastAsia="Times New Roman" w:hAnsi="Consolas" w:cs="Times New Roman"/>
+          <w:color w:val="D4D4D4"/>
+          <w:sz w:val="21"/>
+          <w:szCs w:val="21"/>
+        </w:rPr>
+        <w:t xml:space="preserve"> (no)</w:t>
+      </w:r>
+    </w:p>
+    <w:p>
+      <w:pPr>
+        <w:shd w:val="clear" w:color="auto" w:fill="1E1E1E"/>
+        <w:spacing w:after="0" w:line="285" w:lineRule="atLeast"/>
+        <w:rPr>
+          <w:rFonts w:ascii="Consolas" w:eastAsia="Times New Roman" w:hAnsi="Consolas" w:cs="Times New Roman"/>
+          <w:color w:val="D4D4D4"/>
+          <w:sz w:val="21"/>
+          <w:szCs w:val="21"/>
+        </w:rPr>
+      </w:pPr>
+      <w:r>
+        <w:rPr>
+          <w:rFonts w:ascii="Consolas" w:eastAsia="Times New Roman" w:hAnsi="Consolas" w:cs="Times New Roman"/>
+          <w:color w:val="D4D4D4"/>
+          <w:sz w:val="21"/>
+          <w:szCs w:val="21"/>
+        </w:rPr>
+        <w:t xml:space="preserve">        </w:t>
+      </w:r>
+      <w:r>
+        <w:rPr>
+          <w:rFonts w:ascii="Consolas" w:eastAsia="Times New Roman" w:hAnsi="Consolas" w:cs="Times New Roman"/>
+          <w:color w:val="569CD6"/>
+          <w:sz w:val="21"/>
+          <w:szCs w:val="21"/>
+        </w:rPr>
+        <w:t>if</w:t>
+      </w:r>
+      <w:r>
+        <w:rPr>
+          <w:rFonts w:ascii="Consolas" w:eastAsia="Times New Roman" w:hAnsi="Consolas" w:cs="Times New Roman"/>
+          <w:color w:val="D4D4D4"/>
+          <w:sz w:val="21"/>
+          <w:szCs w:val="21"/>
+        </w:rPr>
+        <w:t xml:space="preserve"> (</w:t>
+      </w:r>
+      <w:r>
+        <w:rPr>
+          <w:rFonts w:ascii="Consolas" w:eastAsia="Times New Roman" w:hAnsi="Consolas" w:cs="Times New Roman"/>
+          <w:color w:val="CE9178"/>
+          <w:sz w:val="21"/>
+          <w:szCs w:val="21"/>
+        </w:rPr>
+        <w:t>Operation is Delete</w:t>
+      </w:r>
+      <w:r>
+        <w:rPr>
+          <w:rFonts w:ascii="Consolas" w:eastAsia="Times New Roman" w:hAnsi="Consolas" w:cs="Times New Roman"/>
+          <w:color w:val="D4D4D4"/>
+          <w:sz w:val="21"/>
+          <w:szCs w:val="21"/>
+        </w:rPr>
+        <w:t xml:space="preserve">) </w:t>
+      </w:r>
+      <w:r>
+        <w:rPr>
+          <w:rFonts w:ascii="Consolas" w:eastAsia="Times New Roman" w:hAnsi="Consolas" w:cs="Times New Roman"/>
+          <w:color w:val="569CD6"/>
+          <w:sz w:val="21"/>
+          <w:szCs w:val="21"/>
+        </w:rPr>
+        <w:t>then</w:t>
+      </w:r>
+      <w:r>
+        <w:rPr>
+          <w:rFonts w:ascii="Consolas" w:eastAsia="Times New Roman" w:hAnsi="Consolas" w:cs="Times New Roman"/>
+          <w:color w:val="D4D4D4"/>
+          <w:sz w:val="21"/>
+          <w:szCs w:val="21"/>
+        </w:rPr>
+        <w:t xml:space="preserve"> (yes)</w:t>
+      </w:r>
+    </w:p>
+    <w:p>
+      <w:pPr>
+        <w:shd w:val="clear" w:color="auto" w:fill="1E1E1E"/>
+        <w:spacing w:after="0" w:line="285" w:lineRule="atLeast"/>
+        <w:rPr>
+          <w:rFonts w:ascii="Consolas" w:eastAsia="Times New Roman" w:hAnsi="Consolas" w:cs="Times New Roman"/>
+          <w:color w:val="D4D4D4"/>
+          <w:sz w:val="21"/>
+          <w:szCs w:val="21"/>
+        </w:rPr>
+      </w:pPr>
+      <w:r>
+        <w:rPr>
+          <w:rFonts w:ascii="Consolas" w:eastAsia="Times New Roman" w:hAnsi="Consolas" w:cs="Times New Roman"/>
+          <w:color w:val="9CDCFE"/>
+          <w:sz w:val="21"/>
+          <w:szCs w:val="21"/>
+        </w:rPr>
+        <w:t>          :Searches for existing inventory record;</w:t>
+      </w:r>
+    </w:p>
+    <w:p>
+      <w:pPr>
+        <w:shd w:val="clear" w:color="auto" w:fill="1E1E1E"/>
+        <w:spacing w:after="0" w:line="285" w:lineRule="atLeast"/>
+        <w:rPr>
+          <w:rFonts w:ascii="Consolas" w:eastAsia="Times New Roman" w:hAnsi="Consolas" w:cs="Times New Roman"/>
+          <w:color w:val="D4D4D4"/>
+          <w:sz w:val="21"/>
+          <w:szCs w:val="21"/>
+        </w:rPr>
+      </w:pPr>
+      <w:r>
+        <w:rPr>
+          <w:rFonts w:ascii="Consolas" w:eastAsia="Times New Roman" w:hAnsi="Consolas" w:cs="Times New Roman"/>
+          <w:color w:val="9CDCFE"/>
+          <w:sz w:val="21"/>
+          <w:szCs w:val="21"/>
+        </w:rPr>
+        <w:t>          :Permanently removes inventory record;</w:t>
+      </w:r>
+    </w:p>
+    <w:p>
+      <w:pPr>
+        <w:shd w:val="clear" w:color="auto" w:fill="1E1E1E"/>
+        <w:spacing w:after="0" w:line="285" w:lineRule="atLeast"/>
+        <w:rPr>
+          <w:rFonts w:ascii="Consolas" w:eastAsia="Times New Roman" w:hAnsi="Consolas" w:cs="Times New Roman"/>
+          <w:color w:val="D4D4D4"/>
+          <w:sz w:val="21"/>
+          <w:szCs w:val="21"/>
+        </w:rPr>
+      </w:pPr>
+      <w:r>
+        <w:rPr>
+          <w:rFonts w:ascii="Consolas" w:eastAsia="Times New Roman" w:hAnsi="Consolas" w:cs="Times New Roman"/>
+          <w:color w:val="D4D4D4"/>
+          <w:sz w:val="21"/>
+          <w:szCs w:val="21"/>
+        </w:rPr>
+        <w:t xml:space="preserve">        </w:t>
+      </w:r>
+      <w:r>
+        <w:rPr>
+          <w:rFonts w:ascii="Consolas" w:eastAsia="Times New Roman" w:hAnsi="Consolas" w:cs="Times New Roman"/>
+          <w:color w:val="569CD6"/>
+          <w:sz w:val="21"/>
+          <w:szCs w:val="21"/>
+        </w:rPr>
+        <w:t>else</w:t>
+      </w:r>
+      <w:r>
+        <w:rPr>
+          <w:rFonts w:ascii="Consolas" w:eastAsia="Times New Roman" w:hAnsi="Consolas" w:cs="Times New Roman"/>
+          <w:color w:val="D4D4D4"/>
+          <w:sz w:val="21"/>
+          <w:szCs w:val="21"/>
+        </w:rPr>
+        <w:t xml:space="preserve"> (no)</w:t>
+      </w:r>
+    </w:p>
+    <w:p>
+      <w:pPr>
+        <w:shd w:val="clear" w:color="auto" w:fill="1E1E1E"/>
+        <w:spacing w:after="0" w:line="285" w:lineRule="atLeast"/>
+        <w:rPr>
+          <w:rFonts w:ascii="Consolas" w:eastAsia="Times New Roman" w:hAnsi="Consolas" w:cs="Times New Roman"/>
+          <w:color w:val="D4D4D4"/>
+          <w:sz w:val="21"/>
+          <w:szCs w:val="21"/>
+        </w:rPr>
+      </w:pPr>
+      <w:r>
+        <w:rPr>
+          <w:rFonts w:ascii="Consolas" w:eastAsia="Times New Roman" w:hAnsi="Consolas" w:cs="Times New Roman"/>
+          <w:color w:val="9CDCFE"/>
+          <w:sz w:val="21"/>
+          <w:szCs w:val="21"/>
+        </w:rPr>
+        <w:t>          :Error:</w:t>
+      </w:r>
+      <w:r>
+        <w:rPr>
+          <w:rFonts w:ascii="Consolas" w:eastAsia="Times New Roman" w:hAnsi="Consolas" w:cs="Times New Roman"/>
+          <w:color w:val="D4D4D4"/>
+          <w:sz w:val="21"/>
+          <w:szCs w:val="21"/>
+        </w:rPr>
+        <w:t xml:space="preserve"> </w:t>
+      </w:r>
+      <w:r>
+        <w:rPr>
+          <w:rFonts w:ascii="Consolas" w:eastAsia="Times New Roman" w:hAnsi="Consolas" w:cs="Times New Roman"/>
+          <w:color w:val="9CDCFE"/>
+          <w:sz w:val="21"/>
+          <w:szCs w:val="21"/>
+        </w:rPr>
+        <w:t>Invalid</w:t>
+      </w:r>
+      <w:r>
+        <w:rPr>
+          <w:rFonts w:ascii="Consolas" w:eastAsia="Times New Roman" w:hAnsi="Consolas" w:cs="Times New Roman"/>
+          <w:color w:val="D4D4D4"/>
+          <w:sz w:val="21"/>
+          <w:szCs w:val="21"/>
+        </w:rPr>
+        <w:t xml:space="preserve"> </w:t>
+      </w:r>
+      <w:r>
+        <w:rPr>
+          <w:rFonts w:ascii="Consolas" w:eastAsia="Times New Roman" w:hAnsi="Consolas" w:cs="Times New Roman"/>
+          <w:color w:val="9CDCFE"/>
+          <w:sz w:val="21"/>
+          <w:szCs w:val="21"/>
+        </w:rPr>
+        <w:t>Operation</w:t>
+      </w:r>
+      <w:r>
+        <w:rPr>
+          <w:rFonts w:ascii="Consolas" w:eastAsia="Times New Roman" w:hAnsi="Consolas" w:cs="Times New Roman"/>
+          <w:color w:val="D4D4D4"/>
+          <w:sz w:val="21"/>
+          <w:szCs w:val="21"/>
+        </w:rPr>
+        <w:t>;</w:t>
+      </w:r>
+    </w:p>
+    <w:p>
+      <w:pPr>
+        <w:shd w:val="clear" w:color="auto" w:fill="1E1E1E"/>
+        <w:spacing w:after="0" w:line="285" w:lineRule="atLeast"/>
+        <w:rPr>
+          <w:rFonts w:ascii="Consolas" w:eastAsia="Times New Roman" w:hAnsi="Consolas" w:cs="Times New Roman"/>
+          <w:color w:val="D4D4D4"/>
+          <w:sz w:val="21"/>
+          <w:szCs w:val="21"/>
+        </w:rPr>
+      </w:pPr>
+      <w:r>
+        <w:rPr>
+          <w:rFonts w:ascii="Consolas" w:eastAsia="Times New Roman" w:hAnsi="Consolas" w:cs="Times New Roman"/>
+          <w:color w:val="569CD6"/>
+          <w:sz w:val="21"/>
+          <w:szCs w:val="21"/>
+        </w:rPr>
+        <w:t>        endif</w:t>
+      </w:r>
+    </w:p>
+    <w:p>
+      <w:pPr>
+        <w:shd w:val="clear" w:color="auto" w:fill="1E1E1E"/>
+        <w:spacing w:after="0" w:line="285" w:lineRule="atLeast"/>
+        <w:rPr>
+          <w:rFonts w:ascii="Consolas" w:eastAsia="Times New Roman" w:hAnsi="Consolas" w:cs="Times New Roman"/>
+          <w:color w:val="D4D4D4"/>
+          <w:sz w:val="21"/>
+          <w:szCs w:val="21"/>
+        </w:rPr>
+      </w:pPr>
+      <w:r>
+        <w:rPr>
+          <w:rFonts w:ascii="Consolas" w:eastAsia="Times New Roman" w:hAnsi="Consolas" w:cs="Times New Roman"/>
+          <w:color w:val="569CD6"/>
+          <w:sz w:val="21"/>
+          <w:szCs w:val="21"/>
+        </w:rPr>
+        <w:t>      endif</w:t>
+      </w:r>
+    </w:p>
+    <w:p>
+      <w:pPr>
+        <w:shd w:val="clear" w:color="auto" w:fill="1E1E1E"/>
+        <w:spacing w:after="0" w:line="285" w:lineRule="atLeast"/>
+        <w:rPr>
+          <w:rFonts w:ascii="Consolas" w:eastAsia="Times New Roman" w:hAnsi="Consolas" w:cs="Times New Roman"/>
+          <w:color w:val="D4D4D4"/>
+          <w:sz w:val="21"/>
+          <w:szCs w:val="21"/>
+        </w:rPr>
+      </w:pPr>
+      <w:r>
+        <w:rPr>
+          <w:rFonts w:ascii="Consolas" w:eastAsia="Times New Roman" w:hAnsi="Consolas" w:cs="Times New Roman"/>
+          <w:color w:val="569CD6"/>
+          <w:sz w:val="21"/>
+          <w:szCs w:val="21"/>
+        </w:rPr>
+        <w:t>    endif</w:t>
+      </w:r>
+    </w:p>
+    <w:p>
+      <w:pPr>
+        <w:shd w:val="clear" w:color="auto" w:fill="1E1E1E"/>
+        <w:spacing w:after="0" w:line="285" w:lineRule="atLeast"/>
+        <w:rPr>
+          <w:rFonts w:ascii="Consolas" w:eastAsia="Times New Roman" w:hAnsi="Consolas" w:cs="Times New Roman"/>
+          <w:color w:val="D4D4D4"/>
+          <w:sz w:val="21"/>
+          <w:szCs w:val="21"/>
+        </w:rPr>
+      </w:pPr>
+      <w:r>
+        <w:rPr>
+          <w:rFonts w:ascii="Consolas" w:eastAsia="Times New Roman" w:hAnsi="Consolas" w:cs="Times New Roman"/>
+          <w:color w:val="569CD6"/>
+          <w:sz w:val="21"/>
+          <w:szCs w:val="21"/>
+        </w:rPr>
+        <w:t>  endif</w:t>
+      </w:r>
+    </w:p>
+    <w:p>
+      <w:pPr>
+        <w:shd w:val="clear" w:color="auto" w:fill="1E1E1E"/>
+        <w:spacing w:after="0" w:line="285" w:lineRule="atLeast"/>
+        <w:rPr>
+          <w:rFonts w:ascii="Consolas" w:eastAsia="Times New Roman" w:hAnsi="Consolas" w:cs="Times New Roman"/>
+          <w:color w:val="D4D4D4"/>
+          <w:sz w:val="21"/>
+          <w:szCs w:val="21"/>
+        </w:rPr>
+      </w:pPr>
+      <w:r>
+        <w:rPr>
+          <w:rFonts w:ascii="Consolas" w:eastAsia="Times New Roman" w:hAnsi="Consolas" w:cs="Times New Roman"/>
+          <w:color w:val="569CD6"/>
+          <w:sz w:val="21"/>
+          <w:szCs w:val="21"/>
+        </w:rPr>
+        <w:t>else</w:t>
+      </w:r>
+      <w:r>
+        <w:rPr>
+          <w:rFonts w:ascii="Consolas" w:eastAsia="Times New Roman" w:hAnsi="Consolas" w:cs="Times New Roman"/>
+          <w:color w:val="D4D4D4"/>
+          <w:sz w:val="21"/>
+          <w:szCs w:val="21"/>
+        </w:rPr>
+        <w:t xml:space="preserve"> (no)</w:t>
+      </w:r>
+    </w:p>
+    <w:p>
+      <w:pPr>
+        <w:shd w:val="clear" w:color="auto" w:fill="1E1E1E"/>
+        <w:spacing w:after="0" w:line="285" w:lineRule="atLeast"/>
+        <w:rPr>
+          <w:rFonts w:ascii="Consolas" w:eastAsia="Times New Roman" w:hAnsi="Consolas" w:cs="Times New Roman"/>
+          <w:color w:val="D4D4D4"/>
+          <w:sz w:val="21"/>
+          <w:szCs w:val="21"/>
+        </w:rPr>
+      </w:pPr>
+      <w:r>
+        <w:rPr>
+          <w:rFonts w:ascii="Consolas" w:eastAsia="Times New Roman" w:hAnsi="Consolas" w:cs="Times New Roman"/>
+          <w:color w:val="9CDCFE"/>
+          <w:sz w:val="21"/>
+          <w:szCs w:val="21"/>
+        </w:rPr>
+        <w:t>  :Error:</w:t>
+      </w:r>
+      <w:r>
+        <w:rPr>
+          <w:rFonts w:ascii="Consolas" w:eastAsia="Times New Roman" w:hAnsi="Consolas" w:cs="Times New Roman"/>
+          <w:color w:val="D4D4D4"/>
+          <w:sz w:val="21"/>
+          <w:szCs w:val="21"/>
+        </w:rPr>
+        <w:t xml:space="preserve"> </w:t>
+      </w:r>
+      <w:r>
+        <w:rPr>
+          <w:rFonts w:ascii="Consolas" w:eastAsia="Times New Roman" w:hAnsi="Consolas" w:cs="Times New Roman"/>
+          <w:color w:val="9CDCFE"/>
+          <w:sz w:val="21"/>
+          <w:szCs w:val="21"/>
+        </w:rPr>
+        <w:t>Unauthorized</w:t>
+      </w:r>
+      <w:r>
+        <w:rPr>
+          <w:rFonts w:ascii="Consolas" w:eastAsia="Times New Roman" w:hAnsi="Consolas" w:cs="Times New Roman"/>
+          <w:color w:val="D4D4D4"/>
+          <w:sz w:val="21"/>
+          <w:szCs w:val="21"/>
+        </w:rPr>
+        <w:t xml:space="preserve"> </w:t>
+      </w:r>
+      <w:r>
+        <w:rPr>
+          <w:rFonts w:ascii="Consolas" w:eastAsia="Times New Roman" w:hAnsi="Consolas" w:cs="Times New Roman"/>
+          <w:color w:val="9CDCFE"/>
+          <w:sz w:val="21"/>
+          <w:szCs w:val="21"/>
+        </w:rPr>
+        <w:t>Access</w:t>
+      </w:r>
+      <w:r>
+        <w:rPr>
+          <w:rFonts w:ascii="Consolas" w:eastAsia="Times New Roman" w:hAnsi="Consolas" w:cs="Times New Roman"/>
+          <w:color w:val="D4D4D4"/>
+          <w:sz w:val="21"/>
+          <w:szCs w:val="21"/>
+        </w:rPr>
+        <w:t>;</w:t>
+      </w:r>
+    </w:p>
+    <w:p>
+      <w:pPr>
+        <w:shd w:val="clear" w:color="auto" w:fill="1E1E1E"/>
+        <w:spacing w:after="0" w:line="285" w:lineRule="atLeast"/>
+        <w:rPr>
+          <w:rFonts w:ascii="Consolas" w:eastAsia="Times New Roman" w:hAnsi="Consolas" w:cs="Times New Roman"/>
+          <w:color w:val="D4D4D4"/>
+          <w:sz w:val="21"/>
+          <w:szCs w:val="21"/>
+        </w:rPr>
+      </w:pPr>
+      <w:r>
+        <w:rPr>
+          <w:rFonts w:ascii="Consolas" w:eastAsia="Times New Roman" w:hAnsi="Consolas" w:cs="Times New Roman"/>
+          <w:color w:val="569CD6"/>
+          <w:sz w:val="21"/>
+          <w:szCs w:val="21"/>
+        </w:rPr>
+        <w:t>endif</w:t>
+      </w:r>
+    </w:p>
+    <w:p>
+      <w:pPr>
+        <w:shd w:val="clear" w:color="auto" w:fill="1E1E1E"/>
+        <w:spacing w:after="0" w:line="285" w:lineRule="atLeast"/>
+        <w:rPr>
+          <w:rFonts w:ascii="Consolas" w:eastAsia="Times New Roman" w:hAnsi="Consolas" w:cs="Times New Roman"/>
+          <w:color w:val="D4D4D4"/>
+          <w:sz w:val="21"/>
+          <w:szCs w:val="21"/>
+        </w:rPr>
+      </w:pPr>
+      <w:r>
+        <w:rPr>
+          <w:rFonts w:ascii="Consolas" w:eastAsia="Times New Roman" w:hAnsi="Consolas" w:cs="Times New Roman"/>
+          <w:color w:val="D4D4D4"/>
+          <w:sz w:val="21"/>
+          <w:szCs w:val="21"/>
+        </w:rPr>
+        <w:t>|</w:t>
+      </w:r>
+      <w:r>
+        <w:rPr>
+          <w:rFonts w:ascii="Consolas" w:eastAsia="Times New Roman" w:hAnsi="Consolas" w:cs="Times New Roman"/>
+          <w:color w:val="9CDCFE"/>
+          <w:sz w:val="21"/>
+          <w:szCs w:val="21"/>
+        </w:rPr>
+        <w:t>Healthcare</w:t>
+      </w:r>
+      <w:r>
+        <w:rPr>
+          <w:rFonts w:ascii="Consolas" w:eastAsia="Times New Roman" w:hAnsi="Consolas" w:cs="Times New Roman"/>
+          <w:color w:val="D4D4D4"/>
+          <w:sz w:val="21"/>
+          <w:szCs w:val="21"/>
+        </w:rPr>
+        <w:t xml:space="preserve"> </w:t>
+      </w:r>
+      <w:r>
+        <w:rPr>
+          <w:rFonts w:ascii="Consolas" w:eastAsia="Times New Roman" w:hAnsi="Consolas" w:cs="Times New Roman"/>
+          <w:color w:val="9CDCFE"/>
+          <w:sz w:val="21"/>
+          <w:szCs w:val="21"/>
+        </w:rPr>
+        <w:t>Staff</w:t>
+      </w:r>
+      <w:r>
+        <w:rPr>
+          <w:rFonts w:ascii="Consolas" w:eastAsia="Times New Roman" w:hAnsi="Consolas" w:cs="Times New Roman"/>
+          <w:color w:val="D4D4D4"/>
+          <w:sz w:val="21"/>
+          <w:szCs w:val="21"/>
+        </w:rPr>
+        <w:t>|</w:t>
+      </w:r>
+    </w:p>
+    <w:p>
+      <w:pPr>
+        <w:shd w:val="clear" w:color="auto" w:fill="1E1E1E"/>
+        <w:spacing w:after="0" w:line="285" w:lineRule="atLeast"/>
+        <w:rPr>
+          <w:rFonts w:ascii="Consolas" w:eastAsia="Times New Roman" w:hAnsi="Consolas" w:cs="Times New Roman"/>
+          <w:color w:val="D4D4D4"/>
+          <w:sz w:val="21"/>
+          <w:szCs w:val="21"/>
+        </w:rPr>
+      </w:pPr>
+      <w:r>
+        <w:rPr>
+          <w:rFonts w:ascii="Consolas" w:eastAsia="Times New Roman" w:hAnsi="Consolas" w:cs="Times New Roman"/>
+          <w:color w:val="569CD6"/>
+          <w:sz w:val="21"/>
+          <w:szCs w:val="21"/>
+        </w:rPr>
+        <w:t>stop</w:t>
+      </w:r>
+    </w:p>
+    <w:p>
+      <w:pPr>
+        <w:shd w:val="clear" w:color="auto" w:fill="1E1E1E"/>
+        <w:spacing w:after="0" w:line="285" w:lineRule="atLeast"/>
+        <w:rPr>
+          <w:rFonts w:ascii="Consolas" w:eastAsia="Times New Roman" w:hAnsi="Consolas" w:cs="Times New Roman"/>
+          <w:color w:val="D4D4D4"/>
+          <w:sz w:val="21"/>
+          <w:szCs w:val="21"/>
+        </w:rPr>
+      </w:pPr>
+      <w:r>
+        <w:rPr>
+          <w:rFonts w:ascii="Consolas" w:eastAsia="Times New Roman" w:hAnsi="Consolas" w:cs="Times New Roman"/>
+          <w:color w:val="C586C0"/>
+          <w:sz w:val="21"/>
+          <w:szCs w:val="21"/>
+        </w:rPr>
+        <w:t>@enduml</w:t>
+      </w:r>
+    </w:p>
+    <w:p>
+      <w:pPr>
+        <w:shd w:val="clear" w:color="auto" w:fill="1E1E1E"/>
+        <w:spacing w:after="0" w:line="285" w:lineRule="atLeast"/>
+        <w:rPr>
+          <w:rFonts w:ascii="Consolas" w:eastAsia="Times New Roman" w:hAnsi="Consolas" w:cs="Times New Roman"/>
+          <w:color w:val="D4D4D4"/>
+          <w:sz w:val="21"/>
+          <w:szCs w:val="21"/>
+        </w:rPr>
+      </w:pPr>
+    </w:p>
+    <w:p>
+      <w:pPr>
+        <w:rPr>
+          <w:b/>
+          <w:bCs/>
+        </w:rPr>
+      </w:pPr>
     </w:p>
     <w:sectPr>
       <w:pgSz w:w="11906" w:h="16838"/>

</xml_diff>